<commit_message>
docs: :memo: Añadidos hitos al diccionario de la EDT
</commit_message>
<xml_diff>
--- a/documentacion_fuentes_grupo_1_10/Carpeta Planificación/2.Carpeta Líneas Base/DICCIONARIO DE LA EDT_v1.1(1).docx
+++ b/documentacion_fuentes_grupo_1_10/Carpeta Planificación/2.Carpeta Líneas Base/DICCIONARIO DE LA EDT_v1.1(1).docx
@@ -1108,11 +1108,23 @@
               <w:rPr>
                 <w:rFonts w:cs="Arial"/>
                 <w:b/>
-                <w:sz w:val="20"/>
-                <w:szCs w:val="20"/>
-                <w:lang w:val="es-PA"/>
-              </w:rPr>
-            </w:pPr>
+                <w:color w:val="0070C0"/>
+                <w:sz w:val="20"/>
+                <w:szCs w:val="20"/>
+                <w:lang w:val="es-PA"/>
+              </w:rPr>
+            </w:pPr>
+            <w:r>
+              <w:rPr>
+                <w:rFonts w:cs="Arial"/>
+                <w:b/>
+                <w:color w:val="0070C0"/>
+                <w:sz w:val="20"/>
+                <w:szCs w:val="20"/>
+                <w:lang w:val="es-PA"/>
+              </w:rPr>
+              <w:t>Preparación del entorno</w:t>
+            </w:r>
           </w:p>
         </w:tc>
         <w:tc>
@@ -1125,11 +1137,23 @@
               <w:rPr>
                 <w:rFonts w:cs="Arial"/>
                 <w:b/>
-                <w:sz w:val="20"/>
-                <w:szCs w:val="20"/>
-                <w:lang w:val="es-PA"/>
-              </w:rPr>
-            </w:pPr>
+                <w:color w:val="0070C0"/>
+                <w:sz w:val="20"/>
+                <w:szCs w:val="20"/>
+                <w:lang w:val="es-PA"/>
+              </w:rPr>
+            </w:pPr>
+            <w:r>
+              <w:rPr>
+                <w:rFonts w:cs="Arial"/>
+                <w:b/>
+                <w:color w:val="0070C0"/>
+                <w:sz w:val="20"/>
+                <w:szCs w:val="20"/>
+                <w:lang w:val="es-PA"/>
+              </w:rPr>
+              <w:t>3-11-2025</w:t>
+            </w:r>
           </w:p>
         </w:tc>
         <w:tc>
@@ -1183,6 +1207,15 @@
                 <w:lang w:val="es-PA"/>
               </w:rPr>
             </w:pPr>
+            <w:r>
+              <w:rPr>
+                <w:b/>
+                <w:color w:val="0070C0"/>
+                <w:sz w:val="20"/>
+                <w:lang w:val="es-PA"/>
+              </w:rPr>
+              <w:t>Formación en Django</w:t>
+            </w:r>
           </w:p>
         </w:tc>
         <w:tc>
@@ -1200,6 +1233,15 @@
                 <w:lang w:val="es-PA"/>
               </w:rPr>
             </w:pPr>
+            <w:r>
+              <w:rPr>
+                <w:b/>
+                <w:color w:val="0070C0"/>
+                <w:sz w:val="20"/>
+                <w:lang w:val="es-PA"/>
+              </w:rPr>
+              <w:t>3-11-2025</w:t>
+            </w:r>
           </w:p>
         </w:tc>
         <w:tc>
@@ -1946,19 +1988,20 @@
           <w:p>
             <w:pPr>
               <w:spacing w:after="0"/>
-              <w:jc w:val="center"/>
-              <w:rPr>
-                <w:rFonts w:cs="Arial"/>
-                <w:b/>
-                <w:sz w:val="20"/>
-                <w:szCs w:val="20"/>
-                <w:lang w:val="es-PA"/>
-              </w:rPr>
-            </w:pPr>
-            <w:r>
-              <w:rPr>
-                <w:rFonts w:cs="Arial"/>
-                <w:b/>
+              <w:rPr>
+                <w:rFonts w:cs="Arial"/>
+                <w:b/>
+                <w:color w:val="0070C0"/>
+                <w:sz w:val="20"/>
+                <w:szCs w:val="20"/>
+                <w:lang w:val="es-PA"/>
+              </w:rPr>
+            </w:pPr>
+            <w:r>
+              <w:rPr>
+                <w:rFonts w:cs="Arial"/>
+                <w:b/>
+                <w:color w:val="0070C0"/>
                 <w:sz w:val="20"/>
                 <w:szCs w:val="20"/>
                 <w:lang w:val="es-PA"/>
@@ -1972,34 +2015,36 @@
               <w:rPr>
                 <w:rFonts w:cs="Arial"/>
                 <w:b/>
-                <w:sz w:val="20"/>
-                <w:szCs w:val="20"/>
-                <w:lang w:val="es-PA"/>
-              </w:rPr>
-            </w:pPr>
-          </w:p>
-        </w:tc>
-        <w:tc>
-          <w:tcPr>
-            <w:tcW w:w="1454" w:type="dxa"/>
-            <w:vAlign w:val="center"/>
-          </w:tcPr>
-          <w:p>
-            <w:pPr>
-              <w:spacing w:after="0"/>
-              <w:jc w:val="right"/>
-              <w:rPr>
-                <w:rFonts w:cs="Arial"/>
-                <w:b/>
-                <w:sz w:val="20"/>
-                <w:szCs w:val="20"/>
-                <w:lang w:val="es-PA"/>
-              </w:rPr>
-            </w:pPr>
-            <w:r>
-              <w:rPr>
-                <w:rFonts w:cs="Arial"/>
-                <w:b/>
+                <w:color w:val="0070C0"/>
+                <w:sz w:val="20"/>
+                <w:szCs w:val="20"/>
+                <w:lang w:val="es-PA"/>
+              </w:rPr>
+            </w:pPr>
+          </w:p>
+        </w:tc>
+        <w:tc>
+          <w:tcPr>
+            <w:tcW w:w="1454" w:type="dxa"/>
+            <w:vAlign w:val="center"/>
+          </w:tcPr>
+          <w:p>
+            <w:pPr>
+              <w:spacing w:after="0"/>
+              <w:rPr>
+                <w:rFonts w:cs="Arial"/>
+                <w:b/>
+                <w:color w:val="0070C0"/>
+                <w:sz w:val="20"/>
+                <w:szCs w:val="20"/>
+                <w:lang w:val="es-PA"/>
+              </w:rPr>
+            </w:pPr>
+            <w:r>
+              <w:rPr>
+                <w:rFonts w:cs="Arial"/>
+                <w:b/>
+                <w:color w:val="0070C0"/>
                 <w:sz w:val="20"/>
                 <w:szCs w:val="20"/>
                 <w:lang w:val="es-PA"/>
@@ -2010,6 +2055,7 @@
               <w:rPr>
                 <w:rFonts w:cs="Arial"/>
                 <w:b/>
+                <w:color w:val="0070C0"/>
                 <w:sz w:val="20"/>
                 <w:szCs w:val="20"/>
                 <w:lang w:val="es-PA"/>
@@ -2020,6 +2066,7 @@
               <w:rPr>
                 <w:rFonts w:cs="Arial"/>
                 <w:b/>
+                <w:color w:val="0070C0"/>
                 <w:sz w:val="20"/>
                 <w:szCs w:val="20"/>
                 <w:lang w:val="es-PA"/>
@@ -2030,6 +2077,7 @@
               <w:rPr>
                 <w:rFonts w:cs="Arial"/>
                 <w:b/>
+                <w:color w:val="0070C0"/>
                 <w:sz w:val="20"/>
                 <w:szCs w:val="20"/>
                 <w:lang w:val="es-PA"/>
@@ -2040,6 +2088,7 @@
               <w:rPr>
                 <w:rFonts w:cs="Arial"/>
                 <w:b/>
+                <w:color w:val="0070C0"/>
                 <w:sz w:val="20"/>
                 <w:szCs w:val="20"/>
                 <w:lang w:val="es-PA"/>
@@ -2050,6 +2099,7 @@
               <w:rPr>
                 <w:rFonts w:cs="Arial"/>
                 <w:b/>
+                <w:color w:val="0070C0"/>
                 <w:sz w:val="20"/>
                 <w:szCs w:val="20"/>
                 <w:lang w:val="es-PA"/>
@@ -2066,19 +2116,20 @@
           <w:p>
             <w:pPr>
               <w:spacing w:after="0"/>
-              <w:jc w:val="right"/>
-              <w:rPr>
-                <w:rFonts w:cs="Arial"/>
-                <w:b/>
-                <w:sz w:val="20"/>
-                <w:szCs w:val="20"/>
-                <w:lang w:val="es-PA"/>
-              </w:rPr>
-            </w:pPr>
-            <w:r>
-              <w:rPr>
-                <w:rFonts w:cs="Arial"/>
-                <w:b/>
+              <w:rPr>
+                <w:rFonts w:cs="Arial"/>
+                <w:b/>
+                <w:color w:val="0070C0"/>
+                <w:sz w:val="20"/>
+                <w:szCs w:val="20"/>
+                <w:lang w:val="es-PA"/>
+              </w:rPr>
+            </w:pPr>
+            <w:r>
+              <w:rPr>
+                <w:rFonts w:cs="Arial"/>
+                <w:b/>
+                <w:color w:val="0070C0"/>
                 <w:sz w:val="20"/>
                 <w:szCs w:val="20"/>
                 <w:lang w:val="es-PA"/>
@@ -2089,6 +2140,7 @@
               <w:rPr>
                 <w:rFonts w:cs="Arial"/>
                 <w:b/>
+                <w:color w:val="0070C0"/>
                 <w:sz w:val="20"/>
                 <w:szCs w:val="20"/>
                 <w:lang w:val="es-PA"/>
@@ -2105,19 +2157,20 @@
           <w:p>
             <w:pPr>
               <w:spacing w:after="0"/>
-              <w:jc w:val="center"/>
-              <w:rPr>
-                <w:rFonts w:cs="Arial"/>
-                <w:b/>
-                <w:sz w:val="20"/>
-                <w:szCs w:val="20"/>
-                <w:lang w:val="es-PA"/>
-              </w:rPr>
-            </w:pPr>
-            <w:r>
-              <w:rPr>
-                <w:rFonts w:cs="Arial"/>
-                <w:b/>
+              <w:rPr>
+                <w:rFonts w:cs="Arial"/>
+                <w:b/>
+                <w:color w:val="0070C0"/>
+                <w:sz w:val="20"/>
+                <w:szCs w:val="20"/>
+                <w:lang w:val="es-PA"/>
+              </w:rPr>
+            </w:pPr>
+            <w:r>
+              <w:rPr>
+                <w:rFonts w:cs="Arial"/>
+                <w:b/>
+                <w:color w:val="0070C0"/>
                 <w:sz w:val="20"/>
                 <w:szCs w:val="20"/>
                 <w:lang w:val="es-PA"/>
@@ -2134,19 +2187,20 @@
           <w:p>
             <w:pPr>
               <w:spacing w:after="0"/>
-              <w:jc w:val="right"/>
-              <w:rPr>
-                <w:rFonts w:cs="Arial"/>
-                <w:b/>
-                <w:sz w:val="20"/>
-                <w:szCs w:val="20"/>
-                <w:lang w:val="es-PA"/>
-              </w:rPr>
-            </w:pPr>
-            <w:r>
-              <w:rPr>
-                <w:rFonts w:cs="Arial"/>
-                <w:b/>
+              <w:rPr>
+                <w:rFonts w:cs="Arial"/>
+                <w:b/>
+                <w:color w:val="0070C0"/>
+                <w:sz w:val="20"/>
+                <w:szCs w:val="20"/>
+                <w:lang w:val="es-PA"/>
+              </w:rPr>
+            </w:pPr>
+            <w:r>
+              <w:rPr>
+                <w:rFonts w:cs="Arial"/>
+                <w:b/>
+                <w:color w:val="0070C0"/>
                 <w:sz w:val="20"/>
                 <w:szCs w:val="20"/>
                 <w:lang w:val="es-PA"/>
@@ -2163,19 +2217,20 @@
           <w:p>
             <w:pPr>
               <w:spacing w:after="0"/>
-              <w:jc w:val="right"/>
-              <w:rPr>
-                <w:rFonts w:cs="Arial"/>
-                <w:b/>
-                <w:sz w:val="20"/>
-                <w:szCs w:val="20"/>
-                <w:lang w:val="es-PA"/>
-              </w:rPr>
-            </w:pPr>
-            <w:r>
-              <w:rPr>
-                <w:rFonts w:cs="Arial"/>
-                <w:b/>
+              <w:rPr>
+                <w:rFonts w:cs="Arial"/>
+                <w:b/>
+                <w:color w:val="0070C0"/>
+                <w:sz w:val="20"/>
+                <w:szCs w:val="20"/>
+                <w:lang w:val="es-PA"/>
+              </w:rPr>
+            </w:pPr>
+            <w:r>
+              <w:rPr>
+                <w:rFonts w:cs="Arial"/>
+                <w:b/>
+                <w:color w:val="0070C0"/>
                 <w:sz w:val="20"/>
                 <w:szCs w:val="20"/>
                 <w:lang w:val="es-PA"/>
@@ -2186,6 +2241,7 @@
               <w:rPr>
                 <w:rFonts w:cs="Arial"/>
                 <w:b/>
+                <w:color w:val="0070C0"/>
                 <w:sz w:val="20"/>
                 <w:szCs w:val="20"/>
                 <w:lang w:val="es-PA"/>
@@ -2202,19 +2258,20 @@
           <w:p>
             <w:pPr>
               <w:spacing w:after="0"/>
-              <w:jc w:val="right"/>
-              <w:rPr>
-                <w:rFonts w:cs="Arial"/>
-                <w:b/>
-                <w:sz w:val="20"/>
-                <w:szCs w:val="20"/>
-                <w:lang w:val="es-PA"/>
-              </w:rPr>
-            </w:pPr>
-            <w:r>
-              <w:rPr>
-                <w:rFonts w:cs="Arial"/>
-                <w:b/>
+              <w:rPr>
+                <w:rFonts w:cs="Arial"/>
+                <w:b/>
+                <w:color w:val="0070C0"/>
+                <w:sz w:val="20"/>
+                <w:szCs w:val="20"/>
+                <w:lang w:val="es-PA"/>
+              </w:rPr>
+            </w:pPr>
+            <w:r>
+              <w:rPr>
+                <w:rFonts w:cs="Arial"/>
+                <w:b/>
+                <w:color w:val="0070C0"/>
                 <w:sz w:val="20"/>
                 <w:szCs w:val="20"/>
                 <w:lang w:val="es-PA"/>
@@ -2225,6 +2282,7 @@
               <w:rPr>
                 <w:rFonts w:cs="Arial"/>
                 <w:b/>
+                <w:color w:val="0070C0"/>
                 <w:sz w:val="20"/>
                 <w:szCs w:val="20"/>
                 <w:lang w:val="es-PA"/>
@@ -2344,19 +2402,20 @@
           <w:p>
             <w:pPr>
               <w:spacing w:after="0"/>
-              <w:jc w:val="center"/>
-              <w:rPr>
-                <w:rFonts w:cs="Arial"/>
-                <w:b/>
-                <w:sz w:val="20"/>
-                <w:szCs w:val="20"/>
-                <w:lang w:val="es-PA"/>
-              </w:rPr>
-            </w:pPr>
-            <w:r>
-              <w:rPr>
-                <w:rFonts w:cs="Arial"/>
-                <w:b/>
+              <w:rPr>
+                <w:rFonts w:cs="Arial"/>
+                <w:b/>
+                <w:color w:val="0070C0"/>
+                <w:sz w:val="20"/>
+                <w:szCs w:val="20"/>
+                <w:lang w:val="es-PA"/>
+              </w:rPr>
+            </w:pPr>
+            <w:r>
+              <w:rPr>
+                <w:rFonts w:cs="Arial"/>
+                <w:b/>
+                <w:color w:val="0070C0"/>
                 <w:sz w:val="20"/>
                 <w:szCs w:val="20"/>
                 <w:lang w:val="es-PA"/>
@@ -2372,19 +2431,20 @@
           <w:p>
             <w:pPr>
               <w:spacing w:after="0"/>
-              <w:jc w:val="right"/>
-              <w:rPr>
-                <w:rFonts w:cs="Arial"/>
-                <w:b/>
-                <w:sz w:val="20"/>
-                <w:szCs w:val="20"/>
-                <w:lang w:val="es-PA"/>
-              </w:rPr>
-            </w:pPr>
-            <w:r>
-              <w:rPr>
-                <w:rFonts w:cs="Arial"/>
-                <w:b/>
+              <w:rPr>
+                <w:rFonts w:cs="Arial"/>
+                <w:b/>
+                <w:color w:val="0070C0"/>
+                <w:sz w:val="20"/>
+                <w:szCs w:val="20"/>
+                <w:lang w:val="es-PA"/>
+              </w:rPr>
+            </w:pPr>
+            <w:r>
+              <w:rPr>
+                <w:rFonts w:cs="Arial"/>
+                <w:b/>
+                <w:color w:val="0070C0"/>
                 <w:sz w:val="20"/>
                 <w:szCs w:val="20"/>
                 <w:lang w:val="es-PA"/>
@@ -2401,19 +2461,20 @@
           <w:p>
             <w:pPr>
               <w:spacing w:after="0"/>
-              <w:jc w:val="center"/>
-              <w:rPr>
-                <w:rFonts w:cs="Arial"/>
-                <w:b/>
-                <w:sz w:val="20"/>
-                <w:szCs w:val="20"/>
-                <w:lang w:val="es-PA"/>
-              </w:rPr>
-            </w:pPr>
-            <w:r>
-              <w:rPr>
-                <w:rFonts w:cs="Arial"/>
-                <w:b/>
+              <w:rPr>
+                <w:rFonts w:cs="Arial"/>
+                <w:b/>
+                <w:color w:val="0070C0"/>
+                <w:sz w:val="20"/>
+                <w:szCs w:val="20"/>
+                <w:lang w:val="es-PA"/>
+              </w:rPr>
+            </w:pPr>
+            <w:r>
+              <w:rPr>
+                <w:rFonts w:cs="Arial"/>
+                <w:b/>
+                <w:color w:val="0070C0"/>
                 <w:sz w:val="20"/>
                 <w:szCs w:val="20"/>
                 <w:lang w:val="es-PA"/>
@@ -2424,6 +2485,7 @@
               <w:rPr>
                 <w:rFonts w:cs="Arial"/>
                 <w:b/>
+                <w:color w:val="0070C0"/>
                 <w:sz w:val="20"/>
                 <w:szCs w:val="20"/>
                 <w:lang w:val="es-PA"/>
@@ -2440,19 +2502,20 @@
           <w:p>
             <w:pPr>
               <w:spacing w:after="0"/>
-              <w:jc w:val="center"/>
-              <w:rPr>
-                <w:rFonts w:cs="Arial"/>
-                <w:b/>
-                <w:sz w:val="20"/>
-                <w:szCs w:val="20"/>
-                <w:lang w:val="es-PA"/>
-              </w:rPr>
-            </w:pPr>
-            <w:r>
-              <w:rPr>
-                <w:rFonts w:cs="Arial"/>
-                <w:b/>
+              <w:rPr>
+                <w:rFonts w:cs="Arial"/>
+                <w:b/>
+                <w:color w:val="0070C0"/>
+                <w:sz w:val="20"/>
+                <w:szCs w:val="20"/>
+                <w:lang w:val="es-PA"/>
+              </w:rPr>
+            </w:pPr>
+            <w:r>
+              <w:rPr>
+                <w:rFonts w:cs="Arial"/>
+                <w:b/>
+                <w:color w:val="0070C0"/>
                 <w:sz w:val="20"/>
                 <w:szCs w:val="20"/>
                 <w:lang w:val="es-PA"/>
@@ -2469,19 +2532,20 @@
           <w:p>
             <w:pPr>
               <w:spacing w:after="0"/>
-              <w:jc w:val="center"/>
-              <w:rPr>
-                <w:rFonts w:cs="Arial"/>
-                <w:b/>
-                <w:sz w:val="20"/>
-                <w:szCs w:val="20"/>
-                <w:lang w:val="es-PA"/>
-              </w:rPr>
-            </w:pPr>
-            <w:r>
-              <w:rPr>
-                <w:rFonts w:cs="Arial"/>
-                <w:b/>
+              <w:rPr>
+                <w:rFonts w:cs="Arial"/>
+                <w:b/>
+                <w:color w:val="0070C0"/>
+                <w:sz w:val="20"/>
+                <w:szCs w:val="20"/>
+                <w:lang w:val="es-PA"/>
+              </w:rPr>
+            </w:pPr>
+            <w:r>
+              <w:rPr>
+                <w:rFonts w:cs="Arial"/>
+                <w:b/>
+                <w:color w:val="0070C0"/>
                 <w:sz w:val="20"/>
                 <w:szCs w:val="20"/>
                 <w:lang w:val="es-PA"/>
@@ -2498,19 +2562,20 @@
           <w:p>
             <w:pPr>
               <w:spacing w:after="0"/>
-              <w:jc w:val="center"/>
-              <w:rPr>
-                <w:rFonts w:cs="Arial"/>
-                <w:b/>
-                <w:sz w:val="20"/>
-                <w:szCs w:val="20"/>
-                <w:lang w:val="es-PA"/>
-              </w:rPr>
-            </w:pPr>
-            <w:r>
-              <w:rPr>
-                <w:rFonts w:cs="Arial"/>
-                <w:b/>
+              <w:rPr>
+                <w:rFonts w:cs="Arial"/>
+                <w:b/>
+                <w:color w:val="0070C0"/>
+                <w:sz w:val="20"/>
+                <w:szCs w:val="20"/>
+                <w:lang w:val="es-PA"/>
+              </w:rPr>
+            </w:pPr>
+            <w:r>
+              <w:rPr>
+                <w:rFonts w:cs="Arial"/>
+                <w:b/>
+                <w:color w:val="0070C0"/>
                 <w:sz w:val="20"/>
                 <w:szCs w:val="20"/>
                 <w:lang w:val="es-PA"/>
@@ -2521,6 +2586,7 @@
               <w:rPr>
                 <w:rFonts w:cs="Arial"/>
                 <w:b/>
+                <w:color w:val="0070C0"/>
                 <w:sz w:val="20"/>
                 <w:szCs w:val="20"/>
                 <w:lang w:val="es-PA"/>
@@ -2531,6 +2597,7 @@
               <w:rPr>
                 <w:rFonts w:cs="Arial"/>
                 <w:b/>
+                <w:color w:val="0070C0"/>
                 <w:sz w:val="20"/>
                 <w:szCs w:val="20"/>
                 <w:lang w:val="es-PA"/>
@@ -2547,19 +2614,20 @@
           <w:p>
             <w:pPr>
               <w:spacing w:after="0"/>
-              <w:jc w:val="center"/>
-              <w:rPr>
-                <w:rFonts w:cs="Arial"/>
-                <w:b/>
-                <w:sz w:val="20"/>
-                <w:szCs w:val="20"/>
-                <w:lang w:val="es-PA"/>
-              </w:rPr>
-            </w:pPr>
-            <w:r>
-              <w:rPr>
-                <w:rFonts w:cs="Arial"/>
-                <w:b/>
+              <w:rPr>
+                <w:rFonts w:cs="Arial"/>
+                <w:b/>
+                <w:color w:val="0070C0"/>
+                <w:sz w:val="20"/>
+                <w:szCs w:val="20"/>
+                <w:lang w:val="es-PA"/>
+              </w:rPr>
+            </w:pPr>
+            <w:r>
+              <w:rPr>
+                <w:rFonts w:cs="Arial"/>
+                <w:b/>
+                <w:color w:val="0070C0"/>
                 <w:sz w:val="20"/>
                 <w:szCs w:val="20"/>
                 <w:lang w:val="es-PA"/>
@@ -2570,6 +2638,7 @@
               <w:rPr>
                 <w:rFonts w:cs="Arial"/>
                 <w:b/>
+                <w:color w:val="0070C0"/>
                 <w:sz w:val="20"/>
                 <w:szCs w:val="20"/>
                 <w:lang w:val="es-PA"/>
@@ -3777,11 +3846,23 @@
               <w:rPr>
                 <w:rFonts w:cs="Arial"/>
                 <w:b/>
-                <w:sz w:val="20"/>
-                <w:szCs w:val="20"/>
-                <w:lang w:val="es-PA"/>
-              </w:rPr>
-            </w:pPr>
+                <w:color w:val="0070C0"/>
+                <w:sz w:val="20"/>
+                <w:szCs w:val="20"/>
+                <w:lang w:val="es-PA"/>
+              </w:rPr>
+            </w:pPr>
+            <w:r>
+              <w:rPr>
+                <w:rFonts w:cs="Arial"/>
+                <w:b/>
+                <w:color w:val="0070C0"/>
+                <w:sz w:val="20"/>
+                <w:szCs w:val="20"/>
+                <w:lang w:val="es-PA"/>
+              </w:rPr>
+              <w:t>Base de datos</w:t>
+            </w:r>
           </w:p>
         </w:tc>
         <w:tc>
@@ -3794,11 +3875,23 @@
               <w:rPr>
                 <w:rFonts w:cs="Arial"/>
                 <w:b/>
-                <w:sz w:val="20"/>
-                <w:szCs w:val="20"/>
-                <w:lang w:val="es-PA"/>
-              </w:rPr>
-            </w:pPr>
+                <w:color w:val="0070C0"/>
+                <w:sz w:val="20"/>
+                <w:szCs w:val="20"/>
+                <w:lang w:val="es-PA"/>
+              </w:rPr>
+            </w:pPr>
+            <w:r>
+              <w:rPr>
+                <w:rFonts w:cs="Arial"/>
+                <w:b/>
+                <w:color w:val="0070C0"/>
+                <w:sz w:val="20"/>
+                <w:szCs w:val="20"/>
+                <w:lang w:val="es-PA"/>
+              </w:rPr>
+              <w:t>5-11-2025</w:t>
+            </w:r>
           </w:p>
         </w:tc>
         <w:tc>
@@ -4673,19 +4766,19 @@
           <w:p>
             <w:pPr>
               <w:spacing w:after="0"/>
-              <w:jc w:val="center"/>
-              <w:rPr>
-                <w:rFonts w:cs="Arial"/>
-                <w:b/>
-                <w:sz w:val="20"/>
-                <w:szCs w:val="20"/>
-                <w:lang w:val="es-PA"/>
-              </w:rPr>
-            </w:pPr>
-            <w:r>
-              <w:rPr>
-                <w:rFonts w:cs="Arial"/>
-                <w:b/>
+              <w:rPr>
+                <w:rFonts w:cs="Arial"/>
+                <w:b/>
+                <w:sz w:val="20"/>
+                <w:szCs w:val="20"/>
+                <w:lang w:val="es-PA"/>
+              </w:rPr>
+            </w:pPr>
+            <w:r>
+              <w:rPr>
+                <w:rFonts w:cs="Arial"/>
+                <w:b/>
+                <w:color w:val="0070C0"/>
                 <w:sz w:val="20"/>
                 <w:szCs w:val="20"/>
                 <w:lang w:val="es-PA"/>
@@ -7400,11 +7493,23 @@
               <w:rPr>
                 <w:rFonts w:cs="Arial"/>
                 <w:b/>
-                <w:sz w:val="20"/>
-                <w:szCs w:val="20"/>
-                <w:lang w:val="es-PA"/>
-              </w:rPr>
-            </w:pPr>
+                <w:color w:val="0070C0"/>
+                <w:sz w:val="20"/>
+                <w:szCs w:val="20"/>
+                <w:lang w:val="es-PA"/>
+              </w:rPr>
+            </w:pPr>
+            <w:r>
+              <w:rPr>
+                <w:rFonts w:cs="Arial"/>
+                <w:b/>
+                <w:color w:val="0070C0"/>
+                <w:sz w:val="20"/>
+                <w:szCs w:val="20"/>
+                <w:lang w:val="es-PA"/>
+              </w:rPr>
+              <w:t>Repositorios</w:t>
+            </w:r>
           </w:p>
         </w:tc>
         <w:tc>
@@ -7417,11 +7522,23 @@
               <w:rPr>
                 <w:rFonts w:cs="Arial"/>
                 <w:b/>
-                <w:sz w:val="20"/>
-                <w:szCs w:val="20"/>
-                <w:lang w:val="es-PA"/>
-              </w:rPr>
-            </w:pPr>
+                <w:color w:val="0070C0"/>
+                <w:sz w:val="20"/>
+                <w:szCs w:val="20"/>
+                <w:lang w:val="es-PA"/>
+              </w:rPr>
+            </w:pPr>
+            <w:r>
+              <w:rPr>
+                <w:rFonts w:cs="Arial"/>
+                <w:b/>
+                <w:color w:val="0070C0"/>
+                <w:sz w:val="20"/>
+                <w:szCs w:val="20"/>
+                <w:lang w:val="es-PA"/>
+              </w:rPr>
+              <w:t>8-11-2025</w:t>
+            </w:r>
           </w:p>
         </w:tc>
         <w:tc>
@@ -13982,11 +14099,23 @@
               <w:rPr>
                 <w:rFonts w:cs="Arial"/>
                 <w:b/>
-                <w:sz w:val="20"/>
-                <w:szCs w:val="20"/>
-                <w:lang w:val="es-PA"/>
-              </w:rPr>
-            </w:pPr>
+                <w:color w:val="0070C0"/>
+                <w:sz w:val="20"/>
+                <w:szCs w:val="20"/>
+                <w:lang w:val="es-PA"/>
+              </w:rPr>
+            </w:pPr>
+            <w:r>
+              <w:rPr>
+                <w:rFonts w:cs="Arial"/>
+                <w:b/>
+                <w:color w:val="0070C0"/>
+                <w:sz w:val="20"/>
+                <w:szCs w:val="20"/>
+                <w:lang w:val="es-PA"/>
+              </w:rPr>
+              <w:t>Servicios</w:t>
+            </w:r>
           </w:p>
         </w:tc>
         <w:tc>
@@ -13999,11 +14128,23 @@
               <w:rPr>
                 <w:rFonts w:cs="Arial"/>
                 <w:b/>
-                <w:sz w:val="20"/>
-                <w:szCs w:val="20"/>
-                <w:lang w:val="es-PA"/>
-              </w:rPr>
-            </w:pPr>
+                <w:color w:val="0070C0"/>
+                <w:sz w:val="20"/>
+                <w:szCs w:val="20"/>
+                <w:lang w:val="es-PA"/>
+              </w:rPr>
+            </w:pPr>
+            <w:r>
+              <w:rPr>
+                <w:rFonts w:cs="Arial"/>
+                <w:b/>
+                <w:color w:val="0070C0"/>
+                <w:sz w:val="20"/>
+                <w:szCs w:val="20"/>
+                <w:lang w:val="es-PA"/>
+              </w:rPr>
+              <w:t>10-11-2025</w:t>
+            </w:r>
           </w:p>
         </w:tc>
         <w:tc>
@@ -14021,6 +14162,33 @@
                 <w:lang w:val="es-PA"/>
               </w:rPr>
             </w:pPr>
+            <w:proofErr w:type="spellStart"/>
+            <w:r>
+              <w:rPr>
+                <w:b/>
+                <w:color w:val="0070C0"/>
+                <w:sz w:val="20"/>
+              </w:rPr>
+              <w:t>Finalización</w:t>
+            </w:r>
+            <w:proofErr w:type="spellEnd"/>
+            <w:r>
+              <w:rPr>
+                <w:b/>
+                <w:color w:val="0070C0"/>
+                <w:sz w:val="20"/>
+              </w:rPr>
+              <w:t xml:space="preserve"> de las </w:t>
+            </w:r>
+            <w:r>
+              <w:rPr>
+                <w:b/>
+                <w:color w:val="0070C0"/>
+                <w:sz w:val="20"/>
+                <w:lang w:val="es-ES"/>
+              </w:rPr>
+              <w:t>pruebas</w:t>
+            </w:r>
           </w:p>
         </w:tc>
         <w:tc>
@@ -14038,6 +14206,17 @@
                 <w:lang w:val="es-PA"/>
               </w:rPr>
             </w:pPr>
+            <w:r>
+              <w:rPr>
+                <w:rFonts w:cs="Arial"/>
+                <w:b/>
+                <w:color w:val="0070C0"/>
+                <w:sz w:val="20"/>
+                <w:szCs w:val="20"/>
+                <w:lang w:val="es-PA"/>
+              </w:rPr>
+              <w:t>23-11-2025</w:t>
+            </w:r>
           </w:p>
         </w:tc>
       </w:tr>
@@ -14052,11 +14231,23 @@
               <w:rPr>
                 <w:rFonts w:cs="Arial"/>
                 <w:b/>
-                <w:sz w:val="20"/>
-                <w:szCs w:val="20"/>
-                <w:lang w:val="es-PA"/>
-              </w:rPr>
-            </w:pPr>
+                <w:color w:val="0070C0"/>
+                <w:sz w:val="20"/>
+                <w:szCs w:val="20"/>
+                <w:lang w:val="es-PA"/>
+              </w:rPr>
+            </w:pPr>
+            <w:r>
+              <w:rPr>
+                <w:rFonts w:cs="Arial"/>
+                <w:b/>
+                <w:color w:val="0070C0"/>
+                <w:sz w:val="20"/>
+                <w:szCs w:val="20"/>
+                <w:lang w:val="es-PA"/>
+              </w:rPr>
+              <w:t>Pasarela de pago</w:t>
+            </w:r>
           </w:p>
         </w:tc>
         <w:tc>
@@ -14069,11 +14260,23 @@
               <w:rPr>
                 <w:rFonts w:cs="Arial"/>
                 <w:b/>
-                <w:sz w:val="20"/>
-                <w:szCs w:val="20"/>
-                <w:lang w:val="es-PA"/>
-              </w:rPr>
-            </w:pPr>
+                <w:color w:val="0070C0"/>
+                <w:sz w:val="20"/>
+                <w:szCs w:val="20"/>
+                <w:lang w:val="es-PA"/>
+              </w:rPr>
+            </w:pPr>
+            <w:r>
+              <w:rPr>
+                <w:rFonts w:cs="Arial"/>
+                <w:b/>
+                <w:color w:val="0070C0"/>
+                <w:sz w:val="20"/>
+                <w:szCs w:val="20"/>
+                <w:lang w:val="es-PA"/>
+              </w:rPr>
+              <w:t>19-11-2025</w:t>
+            </w:r>
           </w:p>
         </w:tc>
         <w:tc>
@@ -18914,11 +19117,23 @@
               <w:rPr>
                 <w:rFonts w:cs="Arial"/>
                 <w:b/>
-                <w:sz w:val="20"/>
-                <w:szCs w:val="20"/>
-                <w:lang w:val="es-PA"/>
-              </w:rPr>
-            </w:pPr>
+                <w:color w:val="0070C0"/>
+                <w:sz w:val="20"/>
+                <w:szCs w:val="20"/>
+                <w:lang w:val="es-PA"/>
+              </w:rPr>
+            </w:pPr>
+            <w:r>
+              <w:rPr>
+                <w:rFonts w:cs="Arial"/>
+                <w:b/>
+                <w:color w:val="0070C0"/>
+                <w:sz w:val="20"/>
+                <w:szCs w:val="20"/>
+                <w:lang w:val="es-PA"/>
+              </w:rPr>
+              <w:t>Primer despliegue</w:t>
+            </w:r>
           </w:p>
         </w:tc>
         <w:tc>
@@ -18931,11 +19146,23 @@
               <w:rPr>
                 <w:rFonts w:cs="Arial"/>
                 <w:b/>
-                <w:sz w:val="20"/>
-                <w:szCs w:val="20"/>
-                <w:lang w:val="es-PA"/>
-              </w:rPr>
-            </w:pPr>
+                <w:color w:val="0070C0"/>
+                <w:sz w:val="20"/>
+                <w:szCs w:val="20"/>
+                <w:lang w:val="es-PA"/>
+              </w:rPr>
+            </w:pPr>
+            <w:r>
+              <w:rPr>
+                <w:rFonts w:cs="Arial"/>
+                <w:b/>
+                <w:color w:val="0070C0"/>
+                <w:sz w:val="20"/>
+                <w:szCs w:val="20"/>
+                <w:lang w:val="es-PA"/>
+              </w:rPr>
+              <w:t>17-11-2025</w:t>
+            </w:r>
           </w:p>
         </w:tc>
         <w:tc>
@@ -18948,11 +19175,23 @@
               <w:rPr>
                 <w:rFonts w:cs="Arial"/>
                 <w:b/>
-                <w:sz w:val="20"/>
-                <w:szCs w:val="20"/>
-                <w:lang w:val="es-PA"/>
-              </w:rPr>
-            </w:pPr>
+                <w:color w:val="0070C0"/>
+                <w:sz w:val="20"/>
+                <w:szCs w:val="20"/>
+                <w:lang w:val="es-PA"/>
+              </w:rPr>
+            </w:pPr>
+            <w:r>
+              <w:rPr>
+                <w:rFonts w:cs="Arial"/>
+                <w:b/>
+                <w:color w:val="0070C0"/>
+                <w:sz w:val="20"/>
+                <w:szCs w:val="20"/>
+                <w:lang w:val="es-PA"/>
+              </w:rPr>
+              <w:t>Despliegue completo</w:t>
+            </w:r>
           </w:p>
         </w:tc>
         <w:tc>
@@ -18965,11 +19204,23 @@
               <w:rPr>
                 <w:rFonts w:cs="Arial"/>
                 <w:b/>
-                <w:sz w:val="20"/>
-                <w:szCs w:val="20"/>
-                <w:lang w:val="es-PA"/>
-              </w:rPr>
-            </w:pPr>
+                <w:color w:val="0070C0"/>
+                <w:sz w:val="20"/>
+                <w:szCs w:val="20"/>
+                <w:lang w:val="es-PA"/>
+              </w:rPr>
+            </w:pPr>
+            <w:r>
+              <w:rPr>
+                <w:rFonts w:cs="Arial"/>
+                <w:b/>
+                <w:color w:val="0070C0"/>
+                <w:sz w:val="20"/>
+                <w:szCs w:val="20"/>
+                <w:lang w:val="es-PA"/>
+              </w:rPr>
+              <w:t>24-11-2025</w:t>
+            </w:r>
           </w:p>
         </w:tc>
       </w:tr>
@@ -18984,11 +19235,23 @@
               <w:rPr>
                 <w:rFonts w:cs="Arial"/>
                 <w:b/>
-                <w:sz w:val="20"/>
-                <w:szCs w:val="20"/>
-                <w:lang w:val="es-PA"/>
-              </w:rPr>
-            </w:pPr>
+                <w:color w:val="0070C0"/>
+                <w:sz w:val="20"/>
+                <w:szCs w:val="20"/>
+                <w:lang w:val="es-PA"/>
+              </w:rPr>
+            </w:pPr>
+            <w:r>
+              <w:rPr>
+                <w:rFonts w:cs="Arial"/>
+                <w:b/>
+                <w:color w:val="0070C0"/>
+                <w:sz w:val="20"/>
+                <w:szCs w:val="20"/>
+                <w:lang w:val="es-PA"/>
+              </w:rPr>
+              <w:t>Controladores</w:t>
+            </w:r>
           </w:p>
         </w:tc>
         <w:tc>
@@ -19001,11 +19264,23 @@
               <w:rPr>
                 <w:rFonts w:cs="Arial"/>
                 <w:b/>
-                <w:sz w:val="20"/>
-                <w:szCs w:val="20"/>
-                <w:lang w:val="es-PA"/>
-              </w:rPr>
-            </w:pPr>
+                <w:color w:val="0070C0"/>
+                <w:sz w:val="20"/>
+                <w:szCs w:val="20"/>
+                <w:lang w:val="es-PA"/>
+              </w:rPr>
+            </w:pPr>
+            <w:r>
+              <w:rPr>
+                <w:rFonts w:cs="Arial"/>
+                <w:b/>
+                <w:color w:val="0070C0"/>
+                <w:sz w:val="20"/>
+                <w:szCs w:val="20"/>
+                <w:lang w:val="es-PA"/>
+              </w:rPr>
+              <w:t>15-11-2025</w:t>
+            </w:r>
           </w:p>
         </w:tc>
         <w:tc>
@@ -19018,11 +19293,39 @@
               <w:rPr>
                 <w:rFonts w:cs="Arial"/>
                 <w:b/>
-                <w:sz w:val="20"/>
-                <w:szCs w:val="20"/>
-                <w:lang w:val="es-PA"/>
-              </w:rPr>
-            </w:pPr>
+                <w:color w:val="0070C0"/>
+                <w:sz w:val="20"/>
+                <w:szCs w:val="20"/>
+                <w:lang w:val="es-PA"/>
+              </w:rPr>
+            </w:pPr>
+            <w:proofErr w:type="spellStart"/>
+            <w:r>
+              <w:rPr>
+                <w:b/>
+                <w:color w:val="0070C0"/>
+                <w:sz w:val="20"/>
+              </w:rPr>
+              <w:t>Finalización</w:t>
+            </w:r>
+            <w:proofErr w:type="spellEnd"/>
+            <w:r>
+              <w:rPr>
+                <w:b/>
+                <w:color w:val="0070C0"/>
+                <w:sz w:val="20"/>
+              </w:rPr>
+              <w:t xml:space="preserve"> de las </w:t>
+            </w:r>
+            <w:r>
+              <w:rPr>
+                <w:b/>
+                <w:color w:val="0070C0"/>
+                <w:sz w:val="20"/>
+                <w:lang w:val="es-ES"/>
+              </w:rPr>
+              <w:t>pruebas</w:t>
+            </w:r>
           </w:p>
         </w:tc>
         <w:tc>
@@ -19035,11 +19338,23 @@
               <w:rPr>
                 <w:rFonts w:cs="Arial"/>
                 <w:b/>
-                <w:sz w:val="20"/>
-                <w:szCs w:val="20"/>
-                <w:lang w:val="es-PA"/>
-              </w:rPr>
-            </w:pPr>
+                <w:color w:val="0070C0"/>
+                <w:sz w:val="20"/>
+                <w:szCs w:val="20"/>
+                <w:lang w:val="es-PA"/>
+              </w:rPr>
+            </w:pPr>
+            <w:r>
+              <w:rPr>
+                <w:rFonts w:cs="Arial"/>
+                <w:b/>
+                <w:color w:val="0070C0"/>
+                <w:sz w:val="20"/>
+                <w:szCs w:val="20"/>
+                <w:lang w:val="es-PA"/>
+              </w:rPr>
+              <w:t>23-11-2025</w:t>
+            </w:r>
           </w:p>
         </w:tc>
       </w:tr>
@@ -19054,11 +19369,23 @@
               <w:rPr>
                 <w:rFonts w:cs="Arial"/>
                 <w:b/>
-                <w:sz w:val="20"/>
-                <w:szCs w:val="20"/>
-                <w:lang w:val="es-PA"/>
-              </w:rPr>
-            </w:pPr>
+                <w:color w:val="0070C0"/>
+                <w:sz w:val="20"/>
+                <w:szCs w:val="20"/>
+                <w:lang w:val="es-PA"/>
+              </w:rPr>
+            </w:pPr>
+            <w:r>
+              <w:rPr>
+                <w:rFonts w:cs="Arial"/>
+                <w:b/>
+                <w:color w:val="0070C0"/>
+                <w:sz w:val="20"/>
+                <w:szCs w:val="20"/>
+                <w:lang w:val="es-PA"/>
+              </w:rPr>
+              <w:t>Funcionalidad de compra</w:t>
+            </w:r>
           </w:p>
         </w:tc>
         <w:tc>
@@ -19071,11 +19398,23 @@
               <w:rPr>
                 <w:rFonts w:cs="Arial"/>
                 <w:b/>
-                <w:sz w:val="20"/>
-                <w:szCs w:val="20"/>
-                <w:lang w:val="es-PA"/>
-              </w:rPr>
-            </w:pPr>
+                <w:color w:val="0070C0"/>
+                <w:sz w:val="20"/>
+                <w:szCs w:val="20"/>
+                <w:lang w:val="es-PA"/>
+              </w:rPr>
+            </w:pPr>
+            <w:r>
+              <w:rPr>
+                <w:rFonts w:cs="Arial"/>
+                <w:b/>
+                <w:color w:val="0070C0"/>
+                <w:sz w:val="20"/>
+                <w:szCs w:val="20"/>
+                <w:lang w:val="es-PA"/>
+              </w:rPr>
+              <w:t>23-11-2025</w:t>
+            </w:r>
           </w:p>
         </w:tc>
         <w:tc>
@@ -19088,6 +19427,7 @@
               <w:rPr>
                 <w:rFonts w:cs="Arial"/>
                 <w:b/>
+                <w:color w:val="0070C0"/>
                 <w:sz w:val="20"/>
                 <w:szCs w:val="20"/>
                 <w:lang w:val="es-PA"/>
@@ -19105,6 +19445,7 @@
               <w:rPr>
                 <w:rFonts w:cs="Arial"/>
                 <w:b/>
+                <w:color w:val="0070C0"/>
                 <w:sz w:val="20"/>
                 <w:szCs w:val="20"/>
                 <w:lang w:val="es-PA"/>
@@ -22880,17 +23221,17 @@
               <w:rPr>
                 <w:rFonts w:cs="Arial"/>
                 <w:b/>
-                <w:color w:val="FF0000"/>
-                <w:sz w:val="20"/>
-                <w:szCs w:val="20"/>
-                <w:lang w:val="es-PA"/>
-              </w:rPr>
-            </w:pPr>
-            <w:r>
-              <w:rPr>
-                <w:rFonts w:cs="Arial"/>
-                <w:b/>
-                <w:color w:val="FF0000"/>
+                <w:color w:val="0070C0"/>
+                <w:sz w:val="20"/>
+                <w:szCs w:val="20"/>
+                <w:lang w:val="es-PA"/>
+              </w:rPr>
+            </w:pPr>
+            <w:r>
+              <w:rPr>
+                <w:rFonts w:cs="Arial"/>
+                <w:b/>
+                <w:color w:val="0070C0"/>
                 <w:sz w:val="20"/>
                 <w:szCs w:val="20"/>
                 <w:lang w:val="es-PA"/>
@@ -22910,17 +23251,17 @@
               <w:rPr>
                 <w:rFonts w:cs="Arial"/>
                 <w:b/>
-                <w:color w:val="FF0000"/>
-                <w:sz w:val="20"/>
-                <w:szCs w:val="20"/>
-                <w:lang w:val="es-PA"/>
-              </w:rPr>
-            </w:pPr>
-            <w:r>
-              <w:rPr>
-                <w:rFonts w:cs="Arial"/>
-                <w:b/>
-                <w:color w:val="FF0000"/>
+                <w:color w:val="0070C0"/>
+                <w:sz w:val="20"/>
+                <w:szCs w:val="20"/>
+                <w:lang w:val="es-PA"/>
+              </w:rPr>
+            </w:pPr>
+            <w:r>
+              <w:rPr>
+                <w:rFonts w:cs="Arial"/>
+                <w:b/>
+                <w:color w:val="0070C0"/>
                 <w:sz w:val="20"/>
                 <w:szCs w:val="20"/>
                 <w:lang w:val="es-PA"/>
@@ -22940,17 +23281,17 @@
               <w:rPr>
                 <w:rFonts w:cs="Arial"/>
                 <w:b/>
-                <w:color w:val="FF0000"/>
-                <w:sz w:val="20"/>
-                <w:szCs w:val="20"/>
-                <w:lang w:val="es-PA"/>
-              </w:rPr>
-            </w:pPr>
-            <w:r>
-              <w:rPr>
-                <w:rFonts w:cs="Arial"/>
-                <w:b/>
-                <w:color w:val="FF0000"/>
+                <w:color w:val="0070C0"/>
+                <w:sz w:val="20"/>
+                <w:szCs w:val="20"/>
+                <w:lang w:val="es-PA"/>
+              </w:rPr>
+            </w:pPr>
+            <w:r>
+              <w:rPr>
+                <w:rFonts w:cs="Arial"/>
+                <w:b/>
+                <w:color w:val="0070C0"/>
                 <w:sz w:val="20"/>
                 <w:szCs w:val="20"/>
                 <w:lang w:val="es-PA"/>
@@ -22971,17 +23312,17 @@
               <w:rPr>
                 <w:rFonts w:cs="Arial"/>
                 <w:b/>
-                <w:color w:val="FF0000"/>
-                <w:sz w:val="20"/>
-                <w:szCs w:val="20"/>
-                <w:lang w:val="es-PA"/>
-              </w:rPr>
-            </w:pPr>
-            <w:r>
-              <w:rPr>
-                <w:rFonts w:cs="Arial"/>
-                <w:b/>
-                <w:color w:val="FF0000"/>
+                <w:color w:val="0070C0"/>
+                <w:sz w:val="20"/>
+                <w:szCs w:val="20"/>
+                <w:lang w:val="es-PA"/>
+              </w:rPr>
+            </w:pPr>
+            <w:r>
+              <w:rPr>
+                <w:rFonts w:cs="Arial"/>
+                <w:b/>
+                <w:color w:val="0070C0"/>
                 <w:sz w:val="20"/>
                 <w:szCs w:val="20"/>
                 <w:lang w:val="es-PA"/>
@@ -23007,26 +23348,48 @@
                 <w:lang w:val="es-PA"/>
               </w:rPr>
             </w:pPr>
-          </w:p>
-        </w:tc>
-        <w:tc>
-          <w:tcPr>
-            <w:tcW w:w="1454" w:type="dxa"/>
-            <w:vAlign w:val="center"/>
-          </w:tcPr>
-          <w:p>
-            <w:pPr>
-              <w:spacing w:after="0"/>
-              <w:jc w:val="right"/>
-              <w:rPr>
-                <w:rFonts w:cs="Arial"/>
-                <w:b/>
-                <w:color w:val="0070C0"/>
-                <w:sz w:val="20"/>
-                <w:szCs w:val="20"/>
-                <w:lang w:val="es-PA"/>
-              </w:rPr>
-            </w:pPr>
+            <w:r>
+              <w:rPr>
+                <w:rFonts w:cs="Arial"/>
+                <w:b/>
+                <w:color w:val="0070C0"/>
+                <w:sz w:val="20"/>
+                <w:szCs w:val="20"/>
+                <w:lang w:val="es-PA"/>
+              </w:rPr>
+              <w:t>31.06€/h*2 = 62,12€/h</w:t>
+            </w:r>
+          </w:p>
+        </w:tc>
+        <w:tc>
+          <w:tcPr>
+            <w:tcW w:w="1454" w:type="dxa"/>
+            <w:vAlign w:val="center"/>
+          </w:tcPr>
+          <w:p>
+            <w:pPr>
+              <w:spacing w:after="0"/>
+              <w:jc w:val="right"/>
+              <w:rPr>
+                <w:rFonts w:cs="Arial"/>
+                <w:b/>
+                <w:color w:val="0070C0"/>
+                <w:sz w:val="20"/>
+                <w:szCs w:val="20"/>
+                <w:lang w:val="es-PA"/>
+              </w:rPr>
+            </w:pPr>
+            <w:r>
+              <w:rPr>
+                <w:rFonts w:cs="Arial"/>
+                <w:b/>
+                <w:color w:val="0070C0"/>
+                <w:sz w:val="20"/>
+                <w:szCs w:val="20"/>
+                <w:lang w:val="es-PA"/>
+              </w:rPr>
+              <w:t>62,12€</w:t>
+            </w:r>
           </w:p>
         </w:tc>
         <w:tc>
@@ -23047,66 +23410,110 @@
                 <w:lang w:val="es-PA"/>
               </w:rPr>
             </w:pPr>
-          </w:p>
-        </w:tc>
-        <w:tc>
-          <w:tcPr>
-            <w:tcW w:w="1454" w:type="dxa"/>
-            <w:vAlign w:val="center"/>
-          </w:tcPr>
-          <w:p>
-            <w:pPr>
-              <w:spacing w:after="0"/>
-              <w:jc w:val="right"/>
-              <w:rPr>
-                <w:rFonts w:cs="Arial"/>
-                <w:b/>
-                <w:color w:val="0070C0"/>
-                <w:sz w:val="20"/>
-                <w:szCs w:val="20"/>
-                <w:lang w:val="es-PA"/>
-              </w:rPr>
-            </w:pPr>
-          </w:p>
-        </w:tc>
-        <w:tc>
-          <w:tcPr>
-            <w:tcW w:w="1454" w:type="dxa"/>
-            <w:vAlign w:val="center"/>
-          </w:tcPr>
-          <w:p>
-            <w:pPr>
-              <w:spacing w:after="0"/>
-              <w:jc w:val="right"/>
-              <w:rPr>
-                <w:rFonts w:cs="Arial"/>
-                <w:b/>
-                <w:color w:val="0070C0"/>
-                <w:sz w:val="20"/>
-                <w:szCs w:val="20"/>
-                <w:lang w:val="es-PA"/>
-              </w:rPr>
-            </w:pPr>
-          </w:p>
-        </w:tc>
-        <w:tc>
-          <w:tcPr>
-            <w:tcW w:w="1454" w:type="dxa"/>
-            <w:vAlign w:val="center"/>
-          </w:tcPr>
-          <w:p>
-            <w:pPr>
-              <w:spacing w:after="0"/>
-              <w:jc w:val="right"/>
-              <w:rPr>
-                <w:rFonts w:cs="Arial"/>
-                <w:b/>
-                <w:color w:val="0070C0"/>
-                <w:sz w:val="20"/>
-                <w:szCs w:val="20"/>
-                <w:lang w:val="es-PA"/>
-              </w:rPr>
-            </w:pPr>
+            <w:r>
+              <w:rPr>
+                <w:rFonts w:cs="Arial"/>
+                <w:b/>
+                <w:color w:val="0070C0"/>
+                <w:sz w:val="20"/>
+                <w:szCs w:val="20"/>
+                <w:lang w:val="es-PA"/>
+              </w:rPr>
+              <w:t>1</w:t>
+            </w:r>
+          </w:p>
+        </w:tc>
+        <w:tc>
+          <w:tcPr>
+            <w:tcW w:w="1454" w:type="dxa"/>
+            <w:vAlign w:val="center"/>
+          </w:tcPr>
+          <w:p>
+            <w:pPr>
+              <w:spacing w:after="0"/>
+              <w:jc w:val="right"/>
+              <w:rPr>
+                <w:rFonts w:cs="Arial"/>
+                <w:b/>
+                <w:color w:val="0070C0"/>
+                <w:sz w:val="20"/>
+                <w:szCs w:val="20"/>
+                <w:lang w:val="es-PA"/>
+              </w:rPr>
+            </w:pPr>
+            <w:r>
+              <w:rPr>
+                <w:rFonts w:cs="Arial"/>
+                <w:b/>
+                <w:color w:val="0070C0"/>
+                <w:sz w:val="20"/>
+                <w:szCs w:val="20"/>
+                <w:lang w:val="es-PA"/>
+              </w:rPr>
+              <w:t>0,45€</w:t>
+            </w:r>
+          </w:p>
+        </w:tc>
+        <w:tc>
+          <w:tcPr>
+            <w:tcW w:w="1454" w:type="dxa"/>
+            <w:vAlign w:val="center"/>
+          </w:tcPr>
+          <w:p>
+            <w:pPr>
+              <w:spacing w:after="0"/>
+              <w:jc w:val="right"/>
+              <w:rPr>
+                <w:rFonts w:cs="Arial"/>
+                <w:b/>
+                <w:color w:val="0070C0"/>
+                <w:sz w:val="20"/>
+                <w:szCs w:val="20"/>
+                <w:lang w:val="es-PA"/>
+              </w:rPr>
+            </w:pPr>
+            <w:r>
+              <w:rPr>
+                <w:rFonts w:cs="Arial"/>
+                <w:b/>
+                <w:color w:val="0070C0"/>
+                <w:sz w:val="20"/>
+                <w:szCs w:val="20"/>
+                <w:lang w:val="es-PA"/>
+              </w:rPr>
+              <w:t>0,45€</w:t>
+            </w:r>
+          </w:p>
+        </w:tc>
+        <w:tc>
+          <w:tcPr>
+            <w:tcW w:w="1454" w:type="dxa"/>
+            <w:vAlign w:val="center"/>
+          </w:tcPr>
+          <w:p>
+            <w:pPr>
+              <w:spacing w:after="0"/>
+              <w:jc w:val="right"/>
+              <w:rPr>
+                <w:rFonts w:cs="Arial"/>
+                <w:b/>
+                <w:color w:val="0070C0"/>
+                <w:sz w:val="20"/>
+                <w:szCs w:val="20"/>
+                <w:lang w:val="es-PA"/>
+              </w:rPr>
+            </w:pPr>
+            <w:r>
+              <w:rPr>
+                <w:rFonts w:cs="Arial"/>
+                <w:b/>
+                <w:color w:val="0070C0"/>
+                <w:sz w:val="20"/>
+                <w:szCs w:val="20"/>
+                <w:lang w:val="es-PA"/>
+              </w:rPr>
+              <w:t>62,57€</w:t>
+            </w:r>
           </w:p>
         </w:tc>
       </w:tr>
@@ -23123,17 +23530,17 @@
               <w:rPr>
                 <w:rFonts w:cs="Arial"/>
                 <w:b/>
-                <w:color w:val="FF0000"/>
-                <w:sz w:val="20"/>
-                <w:szCs w:val="20"/>
-                <w:lang w:val="es-PA"/>
-              </w:rPr>
-            </w:pPr>
-            <w:r>
-              <w:rPr>
-                <w:rFonts w:cs="Arial"/>
-                <w:b/>
-                <w:color w:val="FF0000"/>
+                <w:color w:val="0070C0"/>
+                <w:sz w:val="20"/>
+                <w:szCs w:val="20"/>
+                <w:lang w:val="es-PA"/>
+              </w:rPr>
+            </w:pPr>
+            <w:r>
+              <w:rPr>
+                <w:rFonts w:cs="Arial"/>
+                <w:b/>
+                <w:color w:val="0070C0"/>
                 <w:sz w:val="20"/>
                 <w:szCs w:val="20"/>
                 <w:lang w:val="es-PA"/>
@@ -23153,17 +23560,17 @@
               <w:rPr>
                 <w:rFonts w:cs="Arial"/>
                 <w:b/>
-                <w:color w:val="FF0000"/>
-                <w:sz w:val="20"/>
-                <w:szCs w:val="20"/>
-                <w:lang w:val="es-PA"/>
-              </w:rPr>
-            </w:pPr>
-            <w:r>
-              <w:rPr>
-                <w:rFonts w:cs="Arial"/>
-                <w:b/>
-                <w:color w:val="FF0000"/>
+                <w:color w:val="0070C0"/>
+                <w:sz w:val="20"/>
+                <w:szCs w:val="20"/>
+                <w:lang w:val="es-PA"/>
+              </w:rPr>
+            </w:pPr>
+            <w:r>
+              <w:rPr>
+                <w:rFonts w:cs="Arial"/>
+                <w:b/>
+                <w:color w:val="0070C0"/>
                 <w:sz w:val="20"/>
                 <w:szCs w:val="20"/>
                 <w:lang w:val="es-PA"/>
@@ -23183,17 +23590,17 @@
               <w:rPr>
                 <w:rFonts w:cs="Arial"/>
                 <w:b/>
-                <w:color w:val="FF0000"/>
-                <w:sz w:val="20"/>
-                <w:szCs w:val="20"/>
-                <w:lang w:val="es-PA"/>
-              </w:rPr>
-            </w:pPr>
-            <w:r>
-              <w:rPr>
-                <w:rFonts w:cs="Arial"/>
-                <w:b/>
-                <w:color w:val="FF0000"/>
+                <w:color w:val="0070C0"/>
+                <w:sz w:val="20"/>
+                <w:szCs w:val="20"/>
+                <w:lang w:val="es-PA"/>
+              </w:rPr>
+            </w:pPr>
+            <w:r>
+              <w:rPr>
+                <w:rFonts w:cs="Arial"/>
+                <w:b/>
+                <w:color w:val="0070C0"/>
                 <w:sz w:val="20"/>
                 <w:szCs w:val="20"/>
                 <w:lang w:val="es-PA"/>
@@ -23214,17 +23621,17 @@
               <w:rPr>
                 <w:rFonts w:cs="Arial"/>
                 <w:b/>
-                <w:color w:val="FF0000"/>
-                <w:sz w:val="20"/>
-                <w:szCs w:val="20"/>
-                <w:lang w:val="es-PA"/>
-              </w:rPr>
-            </w:pPr>
-            <w:r>
-              <w:rPr>
-                <w:rFonts w:cs="Arial"/>
-                <w:b/>
-                <w:color w:val="FF0000"/>
+                <w:color w:val="0070C0"/>
+                <w:sz w:val="20"/>
+                <w:szCs w:val="20"/>
+                <w:lang w:val="es-PA"/>
+              </w:rPr>
+            </w:pPr>
+            <w:r>
+              <w:rPr>
+                <w:rFonts w:cs="Arial"/>
+                <w:b/>
+                <w:color w:val="0070C0"/>
                 <w:sz w:val="20"/>
                 <w:szCs w:val="20"/>
                 <w:lang w:val="es-PA"/>
@@ -23250,26 +23657,48 @@
                 <w:lang w:val="es-PA"/>
               </w:rPr>
             </w:pPr>
-          </w:p>
-        </w:tc>
-        <w:tc>
-          <w:tcPr>
-            <w:tcW w:w="1454" w:type="dxa"/>
-            <w:vAlign w:val="center"/>
-          </w:tcPr>
-          <w:p>
-            <w:pPr>
-              <w:spacing w:after="0"/>
-              <w:jc w:val="right"/>
-              <w:rPr>
-                <w:rFonts w:cs="Arial"/>
-                <w:b/>
-                <w:color w:val="0070C0"/>
-                <w:sz w:val="20"/>
-                <w:szCs w:val="20"/>
-                <w:lang w:val="es-PA"/>
-              </w:rPr>
-            </w:pPr>
+            <w:r>
+              <w:rPr>
+                <w:rFonts w:cs="Arial"/>
+                <w:b/>
+                <w:color w:val="0070C0"/>
+                <w:sz w:val="20"/>
+                <w:szCs w:val="20"/>
+                <w:lang w:val="es-PA"/>
+              </w:rPr>
+              <w:t>31.06€/h*2 = 62,12€/h</w:t>
+            </w:r>
+          </w:p>
+        </w:tc>
+        <w:tc>
+          <w:tcPr>
+            <w:tcW w:w="1454" w:type="dxa"/>
+            <w:vAlign w:val="center"/>
+          </w:tcPr>
+          <w:p>
+            <w:pPr>
+              <w:spacing w:after="0"/>
+              <w:jc w:val="right"/>
+              <w:rPr>
+                <w:rFonts w:cs="Arial"/>
+                <w:b/>
+                <w:color w:val="0070C0"/>
+                <w:sz w:val="20"/>
+                <w:szCs w:val="20"/>
+                <w:lang w:val="es-PA"/>
+              </w:rPr>
+            </w:pPr>
+            <w:r>
+              <w:rPr>
+                <w:rFonts w:cs="Arial"/>
+                <w:b/>
+                <w:color w:val="0070C0"/>
+                <w:sz w:val="20"/>
+                <w:szCs w:val="20"/>
+                <w:lang w:val="es-PA"/>
+              </w:rPr>
+              <w:t>62,12€</w:t>
+            </w:r>
           </w:p>
         </w:tc>
         <w:tc>
@@ -23290,66 +23719,110 @@
                 <w:lang w:val="es-PA"/>
               </w:rPr>
             </w:pPr>
-          </w:p>
-        </w:tc>
-        <w:tc>
-          <w:tcPr>
-            <w:tcW w:w="1454" w:type="dxa"/>
-            <w:vAlign w:val="center"/>
-          </w:tcPr>
-          <w:p>
-            <w:pPr>
-              <w:spacing w:after="0"/>
-              <w:jc w:val="right"/>
-              <w:rPr>
-                <w:rFonts w:cs="Arial"/>
-                <w:b/>
-                <w:color w:val="0070C0"/>
-                <w:sz w:val="20"/>
-                <w:szCs w:val="20"/>
-                <w:lang w:val="es-PA"/>
-              </w:rPr>
-            </w:pPr>
-          </w:p>
-        </w:tc>
-        <w:tc>
-          <w:tcPr>
-            <w:tcW w:w="1454" w:type="dxa"/>
-            <w:vAlign w:val="center"/>
-          </w:tcPr>
-          <w:p>
-            <w:pPr>
-              <w:spacing w:after="0"/>
-              <w:jc w:val="right"/>
-              <w:rPr>
-                <w:rFonts w:cs="Arial"/>
-                <w:b/>
-                <w:color w:val="0070C0"/>
-                <w:sz w:val="20"/>
-                <w:szCs w:val="20"/>
-                <w:lang w:val="es-PA"/>
-              </w:rPr>
-            </w:pPr>
-          </w:p>
-        </w:tc>
-        <w:tc>
-          <w:tcPr>
-            <w:tcW w:w="1454" w:type="dxa"/>
-            <w:vAlign w:val="center"/>
-          </w:tcPr>
-          <w:p>
-            <w:pPr>
-              <w:spacing w:after="0"/>
-              <w:jc w:val="right"/>
-              <w:rPr>
-                <w:rFonts w:cs="Arial"/>
-                <w:b/>
-                <w:color w:val="0070C0"/>
-                <w:sz w:val="20"/>
-                <w:szCs w:val="20"/>
-                <w:lang w:val="es-PA"/>
-              </w:rPr>
-            </w:pPr>
+            <w:r>
+              <w:rPr>
+                <w:rFonts w:cs="Arial"/>
+                <w:b/>
+                <w:color w:val="0070C0"/>
+                <w:sz w:val="20"/>
+                <w:szCs w:val="20"/>
+                <w:lang w:val="es-PA"/>
+              </w:rPr>
+              <w:t>1</w:t>
+            </w:r>
+          </w:p>
+        </w:tc>
+        <w:tc>
+          <w:tcPr>
+            <w:tcW w:w="1454" w:type="dxa"/>
+            <w:vAlign w:val="center"/>
+          </w:tcPr>
+          <w:p>
+            <w:pPr>
+              <w:spacing w:after="0"/>
+              <w:jc w:val="right"/>
+              <w:rPr>
+                <w:rFonts w:cs="Arial"/>
+                <w:b/>
+                <w:color w:val="0070C0"/>
+                <w:sz w:val="20"/>
+                <w:szCs w:val="20"/>
+                <w:lang w:val="es-PA"/>
+              </w:rPr>
+            </w:pPr>
+            <w:r>
+              <w:rPr>
+                <w:rFonts w:cs="Arial"/>
+                <w:b/>
+                <w:color w:val="0070C0"/>
+                <w:sz w:val="20"/>
+                <w:szCs w:val="20"/>
+                <w:lang w:val="es-PA"/>
+              </w:rPr>
+              <w:t>0,45€</w:t>
+            </w:r>
+          </w:p>
+        </w:tc>
+        <w:tc>
+          <w:tcPr>
+            <w:tcW w:w="1454" w:type="dxa"/>
+            <w:vAlign w:val="center"/>
+          </w:tcPr>
+          <w:p>
+            <w:pPr>
+              <w:spacing w:after="0"/>
+              <w:jc w:val="right"/>
+              <w:rPr>
+                <w:rFonts w:cs="Arial"/>
+                <w:b/>
+                <w:color w:val="0070C0"/>
+                <w:sz w:val="20"/>
+                <w:szCs w:val="20"/>
+                <w:lang w:val="es-PA"/>
+              </w:rPr>
+            </w:pPr>
+            <w:r>
+              <w:rPr>
+                <w:rFonts w:cs="Arial"/>
+                <w:b/>
+                <w:color w:val="0070C0"/>
+                <w:sz w:val="20"/>
+                <w:szCs w:val="20"/>
+                <w:lang w:val="es-PA"/>
+              </w:rPr>
+              <w:t>0,45€</w:t>
+            </w:r>
+          </w:p>
+        </w:tc>
+        <w:tc>
+          <w:tcPr>
+            <w:tcW w:w="1454" w:type="dxa"/>
+            <w:vAlign w:val="center"/>
+          </w:tcPr>
+          <w:p>
+            <w:pPr>
+              <w:spacing w:after="0"/>
+              <w:jc w:val="right"/>
+              <w:rPr>
+                <w:rFonts w:cs="Arial"/>
+                <w:b/>
+                <w:color w:val="0070C0"/>
+                <w:sz w:val="20"/>
+                <w:szCs w:val="20"/>
+                <w:lang w:val="es-PA"/>
+              </w:rPr>
+            </w:pPr>
+            <w:r>
+              <w:rPr>
+                <w:rFonts w:cs="Arial"/>
+                <w:b/>
+                <w:color w:val="0070C0"/>
+                <w:sz w:val="20"/>
+                <w:szCs w:val="20"/>
+                <w:lang w:val="es-PA"/>
+              </w:rPr>
+              <w:t>62,57€</w:t>
+            </w:r>
           </w:p>
         </w:tc>
       </w:tr>
@@ -23366,17 +23839,17 @@
               <w:rPr>
                 <w:rFonts w:cs="Arial"/>
                 <w:b/>
-                <w:color w:val="FF0000"/>
-                <w:sz w:val="20"/>
-                <w:szCs w:val="20"/>
-                <w:lang w:val="es-PA"/>
-              </w:rPr>
-            </w:pPr>
-            <w:r>
-              <w:rPr>
-                <w:rFonts w:cs="Arial"/>
-                <w:b/>
-                <w:color w:val="FF0000"/>
+                <w:color w:val="0070C0"/>
+                <w:sz w:val="20"/>
+                <w:szCs w:val="20"/>
+                <w:lang w:val="es-PA"/>
+              </w:rPr>
+            </w:pPr>
+            <w:r>
+              <w:rPr>
+                <w:rFonts w:cs="Arial"/>
+                <w:b/>
+                <w:color w:val="0070C0"/>
                 <w:sz w:val="20"/>
                 <w:szCs w:val="20"/>
                 <w:lang w:val="es-PA"/>
@@ -23396,17 +23869,17 @@
               <w:rPr>
                 <w:rFonts w:cs="Arial"/>
                 <w:b/>
-                <w:color w:val="FF0000"/>
-                <w:sz w:val="20"/>
-                <w:szCs w:val="20"/>
-                <w:lang w:val="es-PA"/>
-              </w:rPr>
-            </w:pPr>
-            <w:r>
-              <w:rPr>
-                <w:rFonts w:cs="Arial"/>
-                <w:b/>
-                <w:color w:val="FF0000"/>
+                <w:color w:val="0070C0"/>
+                <w:sz w:val="20"/>
+                <w:szCs w:val="20"/>
+                <w:lang w:val="es-PA"/>
+              </w:rPr>
+            </w:pPr>
+            <w:r>
+              <w:rPr>
+                <w:rFonts w:cs="Arial"/>
+                <w:b/>
+                <w:color w:val="0070C0"/>
                 <w:sz w:val="20"/>
                 <w:szCs w:val="20"/>
                 <w:lang w:val="es-PA"/>
@@ -23426,17 +23899,17 @@
               <w:rPr>
                 <w:rFonts w:cs="Arial"/>
                 <w:b/>
-                <w:color w:val="FF0000"/>
-                <w:sz w:val="20"/>
-                <w:szCs w:val="20"/>
-                <w:lang w:val="es-PA"/>
-              </w:rPr>
-            </w:pPr>
-            <w:r>
-              <w:rPr>
-                <w:rFonts w:cs="Arial"/>
-                <w:b/>
-                <w:color w:val="FF0000"/>
+                <w:color w:val="0070C0"/>
+                <w:sz w:val="20"/>
+                <w:szCs w:val="20"/>
+                <w:lang w:val="es-PA"/>
+              </w:rPr>
+            </w:pPr>
+            <w:r>
+              <w:rPr>
+                <w:rFonts w:cs="Arial"/>
+                <w:b/>
+                <w:color w:val="0070C0"/>
                 <w:sz w:val="20"/>
                 <w:szCs w:val="20"/>
                 <w:lang w:val="es-PA"/>
@@ -23457,17 +23930,17 @@
               <w:rPr>
                 <w:rFonts w:cs="Arial"/>
                 <w:b/>
-                <w:color w:val="FF0000"/>
-                <w:sz w:val="20"/>
-                <w:szCs w:val="20"/>
-                <w:lang w:val="es-PA"/>
-              </w:rPr>
-            </w:pPr>
-            <w:r>
-              <w:rPr>
-                <w:rFonts w:cs="Arial"/>
-                <w:b/>
-                <w:color w:val="FF0000"/>
+                <w:color w:val="0070C0"/>
+                <w:sz w:val="20"/>
+                <w:szCs w:val="20"/>
+                <w:lang w:val="es-PA"/>
+              </w:rPr>
+            </w:pPr>
+            <w:r>
+              <w:rPr>
+                <w:rFonts w:cs="Arial"/>
+                <w:b/>
+                <w:color w:val="0070C0"/>
                 <w:sz w:val="20"/>
                 <w:szCs w:val="20"/>
                 <w:lang w:val="es-PA"/>
@@ -23493,26 +23966,48 @@
                 <w:lang w:val="es-PA"/>
               </w:rPr>
             </w:pPr>
-          </w:p>
-        </w:tc>
-        <w:tc>
-          <w:tcPr>
-            <w:tcW w:w="1454" w:type="dxa"/>
-            <w:vAlign w:val="center"/>
-          </w:tcPr>
-          <w:p>
-            <w:pPr>
-              <w:spacing w:after="0"/>
-              <w:jc w:val="right"/>
-              <w:rPr>
-                <w:rFonts w:cs="Arial"/>
-                <w:b/>
-                <w:color w:val="0070C0"/>
-                <w:sz w:val="20"/>
-                <w:szCs w:val="20"/>
-                <w:lang w:val="es-PA"/>
-              </w:rPr>
-            </w:pPr>
+            <w:r>
+              <w:rPr>
+                <w:rFonts w:cs="Arial"/>
+                <w:b/>
+                <w:color w:val="0070C0"/>
+                <w:sz w:val="20"/>
+                <w:szCs w:val="20"/>
+                <w:lang w:val="es-PA"/>
+              </w:rPr>
+              <w:t>31.06€/h*2 = 62,12€/h</w:t>
+            </w:r>
+          </w:p>
+        </w:tc>
+        <w:tc>
+          <w:tcPr>
+            <w:tcW w:w="1454" w:type="dxa"/>
+            <w:vAlign w:val="center"/>
+          </w:tcPr>
+          <w:p>
+            <w:pPr>
+              <w:spacing w:after="0"/>
+              <w:jc w:val="right"/>
+              <w:rPr>
+                <w:rFonts w:cs="Arial"/>
+                <w:b/>
+                <w:color w:val="0070C0"/>
+                <w:sz w:val="20"/>
+                <w:szCs w:val="20"/>
+                <w:lang w:val="es-PA"/>
+              </w:rPr>
+            </w:pPr>
+            <w:r>
+              <w:rPr>
+                <w:rFonts w:cs="Arial"/>
+                <w:b/>
+                <w:color w:val="0070C0"/>
+                <w:sz w:val="20"/>
+                <w:szCs w:val="20"/>
+                <w:lang w:val="es-PA"/>
+              </w:rPr>
+              <w:t>62,12€</w:t>
+            </w:r>
           </w:p>
         </w:tc>
         <w:tc>
@@ -23533,66 +24028,110 @@
                 <w:lang w:val="es-PA"/>
               </w:rPr>
             </w:pPr>
-          </w:p>
-        </w:tc>
-        <w:tc>
-          <w:tcPr>
-            <w:tcW w:w="1454" w:type="dxa"/>
-            <w:vAlign w:val="center"/>
-          </w:tcPr>
-          <w:p>
-            <w:pPr>
-              <w:spacing w:after="0"/>
-              <w:jc w:val="right"/>
-              <w:rPr>
-                <w:rFonts w:cs="Arial"/>
-                <w:b/>
-                <w:color w:val="0070C0"/>
-                <w:sz w:val="20"/>
-                <w:szCs w:val="20"/>
-                <w:lang w:val="es-PA"/>
-              </w:rPr>
-            </w:pPr>
-          </w:p>
-        </w:tc>
-        <w:tc>
-          <w:tcPr>
-            <w:tcW w:w="1454" w:type="dxa"/>
-            <w:vAlign w:val="center"/>
-          </w:tcPr>
-          <w:p>
-            <w:pPr>
-              <w:spacing w:after="0"/>
-              <w:jc w:val="right"/>
-              <w:rPr>
-                <w:rFonts w:cs="Arial"/>
-                <w:b/>
-                <w:color w:val="0070C0"/>
-                <w:sz w:val="20"/>
-                <w:szCs w:val="20"/>
-                <w:lang w:val="es-PA"/>
-              </w:rPr>
-            </w:pPr>
-          </w:p>
-        </w:tc>
-        <w:tc>
-          <w:tcPr>
-            <w:tcW w:w="1454" w:type="dxa"/>
-            <w:vAlign w:val="center"/>
-          </w:tcPr>
-          <w:p>
-            <w:pPr>
-              <w:spacing w:after="0"/>
-              <w:jc w:val="right"/>
-              <w:rPr>
-                <w:rFonts w:cs="Arial"/>
-                <w:b/>
-                <w:color w:val="0070C0"/>
-                <w:sz w:val="20"/>
-                <w:szCs w:val="20"/>
-                <w:lang w:val="es-PA"/>
-              </w:rPr>
-            </w:pPr>
+            <w:r>
+              <w:rPr>
+                <w:rFonts w:cs="Arial"/>
+                <w:b/>
+                <w:color w:val="0070C0"/>
+                <w:sz w:val="20"/>
+                <w:szCs w:val="20"/>
+                <w:lang w:val="es-PA"/>
+              </w:rPr>
+              <w:t>1</w:t>
+            </w:r>
+          </w:p>
+        </w:tc>
+        <w:tc>
+          <w:tcPr>
+            <w:tcW w:w="1454" w:type="dxa"/>
+            <w:vAlign w:val="center"/>
+          </w:tcPr>
+          <w:p>
+            <w:pPr>
+              <w:spacing w:after="0"/>
+              <w:jc w:val="right"/>
+              <w:rPr>
+                <w:rFonts w:cs="Arial"/>
+                <w:b/>
+                <w:color w:val="0070C0"/>
+                <w:sz w:val="20"/>
+                <w:szCs w:val="20"/>
+                <w:lang w:val="es-PA"/>
+              </w:rPr>
+            </w:pPr>
+            <w:r>
+              <w:rPr>
+                <w:rFonts w:cs="Arial"/>
+                <w:b/>
+                <w:color w:val="0070C0"/>
+                <w:sz w:val="20"/>
+                <w:szCs w:val="20"/>
+                <w:lang w:val="es-PA"/>
+              </w:rPr>
+              <w:t>0,45€</w:t>
+            </w:r>
+          </w:p>
+        </w:tc>
+        <w:tc>
+          <w:tcPr>
+            <w:tcW w:w="1454" w:type="dxa"/>
+            <w:vAlign w:val="center"/>
+          </w:tcPr>
+          <w:p>
+            <w:pPr>
+              <w:spacing w:after="0"/>
+              <w:jc w:val="right"/>
+              <w:rPr>
+                <w:rFonts w:cs="Arial"/>
+                <w:b/>
+                <w:color w:val="0070C0"/>
+                <w:sz w:val="20"/>
+                <w:szCs w:val="20"/>
+                <w:lang w:val="es-PA"/>
+              </w:rPr>
+            </w:pPr>
+            <w:r>
+              <w:rPr>
+                <w:rFonts w:cs="Arial"/>
+                <w:b/>
+                <w:color w:val="0070C0"/>
+                <w:sz w:val="20"/>
+                <w:szCs w:val="20"/>
+                <w:lang w:val="es-PA"/>
+              </w:rPr>
+              <w:t>0,45€</w:t>
+            </w:r>
+          </w:p>
+        </w:tc>
+        <w:tc>
+          <w:tcPr>
+            <w:tcW w:w="1454" w:type="dxa"/>
+            <w:vAlign w:val="center"/>
+          </w:tcPr>
+          <w:p>
+            <w:pPr>
+              <w:spacing w:after="0"/>
+              <w:jc w:val="right"/>
+              <w:rPr>
+                <w:rFonts w:cs="Arial"/>
+                <w:b/>
+                <w:color w:val="0070C0"/>
+                <w:sz w:val="20"/>
+                <w:szCs w:val="20"/>
+                <w:lang w:val="es-PA"/>
+              </w:rPr>
+            </w:pPr>
+            <w:r>
+              <w:rPr>
+                <w:rFonts w:cs="Arial"/>
+                <w:b/>
+                <w:color w:val="0070C0"/>
+                <w:sz w:val="20"/>
+                <w:szCs w:val="20"/>
+                <w:lang w:val="es-PA"/>
+              </w:rPr>
+              <w:t>62,57€</w:t>
+            </w:r>
           </w:p>
         </w:tc>
       </w:tr>
@@ -24220,6 +24759,17 @@
                 <w:lang w:val="es-PA"/>
               </w:rPr>
             </w:pPr>
+            <w:r>
+              <w:rPr>
+                <w:rFonts w:cs="Arial"/>
+                <w:b/>
+                <w:color w:val="0070C0"/>
+                <w:sz w:val="20"/>
+                <w:szCs w:val="20"/>
+                <w:lang w:val="es-PA"/>
+              </w:rPr>
+              <w:t>Primer despliegue</w:t>
+            </w:r>
           </w:p>
         </w:tc>
         <w:tc>
@@ -24237,6 +24787,17 @@
                 <w:lang w:val="es-PA"/>
               </w:rPr>
             </w:pPr>
+            <w:r>
+              <w:rPr>
+                <w:rFonts w:cs="Arial"/>
+                <w:b/>
+                <w:color w:val="0070C0"/>
+                <w:sz w:val="20"/>
+                <w:szCs w:val="20"/>
+                <w:lang w:val="es-PA"/>
+              </w:rPr>
+              <w:t>17-11-2025</w:t>
+            </w:r>
           </w:p>
         </w:tc>
         <w:tc>
@@ -24290,6 +24851,17 @@
                 <w:lang w:val="es-PA"/>
               </w:rPr>
             </w:pPr>
+            <w:r>
+              <w:rPr>
+                <w:rFonts w:cs="Arial"/>
+                <w:b/>
+                <w:color w:val="0070C0"/>
+                <w:sz w:val="20"/>
+                <w:szCs w:val="20"/>
+                <w:lang w:val="es-PA"/>
+              </w:rPr>
+              <w:t>Despliegue completo</w:t>
+            </w:r>
           </w:p>
         </w:tc>
         <w:tc>
@@ -24307,6 +24879,17 @@
                 <w:lang w:val="es-PA"/>
               </w:rPr>
             </w:pPr>
+            <w:r>
+              <w:rPr>
+                <w:rFonts w:cs="Arial"/>
+                <w:b/>
+                <w:color w:val="0070C0"/>
+                <w:sz w:val="20"/>
+                <w:szCs w:val="20"/>
+                <w:lang w:val="es-PA"/>
+              </w:rPr>
+              <w:t>24-11-2025</w:t>
+            </w:r>
           </w:p>
         </w:tc>
         <w:tc>
@@ -29541,11 +30124,23 @@
               <w:rPr>
                 <w:rFonts w:cs="Arial"/>
                 <w:b/>
-                <w:sz w:val="20"/>
-                <w:szCs w:val="20"/>
-                <w:lang w:val="es-PA"/>
-              </w:rPr>
-            </w:pPr>
+                <w:color w:val="0070C0"/>
+                <w:sz w:val="20"/>
+                <w:szCs w:val="20"/>
+                <w:lang w:val="es-PA"/>
+              </w:rPr>
+            </w:pPr>
+            <w:r>
+              <w:rPr>
+                <w:rFonts w:cs="Arial"/>
+                <w:b/>
+                <w:color w:val="0070C0"/>
+                <w:sz w:val="20"/>
+                <w:szCs w:val="20"/>
+                <w:lang w:val="es-PA"/>
+              </w:rPr>
+              <w:t>Manuales</w:t>
+            </w:r>
           </w:p>
         </w:tc>
         <w:tc>
@@ -29558,11 +30153,23 @@
               <w:rPr>
                 <w:rFonts w:cs="Arial"/>
                 <w:b/>
-                <w:sz w:val="20"/>
-                <w:szCs w:val="20"/>
-                <w:lang w:val="es-PA"/>
-              </w:rPr>
-            </w:pPr>
+                <w:color w:val="0070C0"/>
+                <w:sz w:val="20"/>
+                <w:szCs w:val="20"/>
+                <w:lang w:val="es-PA"/>
+              </w:rPr>
+            </w:pPr>
+            <w:r>
+              <w:rPr>
+                <w:rFonts w:cs="Arial"/>
+                <w:b/>
+                <w:color w:val="0070C0"/>
+                <w:sz w:val="20"/>
+                <w:szCs w:val="20"/>
+                <w:lang w:val="es-PA"/>
+              </w:rPr>
+              <w:t>2-12-2025</w:t>
+            </w:r>
           </w:p>
         </w:tc>
         <w:tc>
@@ -32891,6 +33498,17 @@
                 <w:lang w:val="es-PA"/>
               </w:rPr>
             </w:pPr>
+            <w:r>
+              <w:rPr>
+                <w:rFonts w:cs="Arial"/>
+                <w:b/>
+                <w:color w:val="0070C0"/>
+                <w:sz w:val="20"/>
+                <w:szCs w:val="20"/>
+                <w:lang w:val="es-PA"/>
+              </w:rPr>
+              <w:t>Manuales</w:t>
+            </w:r>
           </w:p>
         </w:tc>
         <w:tc>
@@ -32908,6 +33526,17 @@
                 <w:lang w:val="es-PA"/>
               </w:rPr>
             </w:pPr>
+            <w:r>
+              <w:rPr>
+                <w:rFonts w:cs="Arial"/>
+                <w:b/>
+                <w:color w:val="0070C0"/>
+                <w:sz w:val="20"/>
+                <w:szCs w:val="20"/>
+                <w:lang w:val="es-PA"/>
+              </w:rPr>
+              <w:t>2-12-2025</w:t>
+            </w:r>
           </w:p>
         </w:tc>
         <w:tc>
@@ -36206,6 +36835,15 @@
                 <w:lang w:val="es-PA"/>
               </w:rPr>
             </w:pPr>
+            <w:r>
+              <w:rPr>
+                <w:b/>
+                <w:color w:val="0070C0"/>
+                <w:sz w:val="20"/>
+                <w:lang w:val="es-PA"/>
+              </w:rPr>
+              <w:t>Código fuente empaquetado</w:t>
+            </w:r>
           </w:p>
         </w:tc>
         <w:tc>
@@ -36224,6 +36862,17 @@
                 <w:lang w:val="es-PA"/>
               </w:rPr>
             </w:pPr>
+            <w:r>
+              <w:rPr>
+                <w:rFonts w:cs="Arial"/>
+                <w:b/>
+                <w:color w:val="0070C0"/>
+                <w:sz w:val="20"/>
+                <w:szCs w:val="20"/>
+                <w:lang w:val="es-PA"/>
+              </w:rPr>
+              <w:t>2-12-2025</w:t>
+            </w:r>
           </w:p>
         </w:tc>
         <w:tc>
@@ -36280,6 +36929,15 @@
                 <w:lang w:val="es-PA"/>
               </w:rPr>
             </w:pPr>
+            <w:r>
+              <w:rPr>
+                <w:b/>
+                <w:color w:val="0070C0"/>
+                <w:sz w:val="20"/>
+                <w:lang w:val="es-ES"/>
+              </w:rPr>
+              <w:t>Aceptación de los entregables</w:t>
+            </w:r>
           </w:p>
         </w:tc>
         <w:tc>
@@ -36298,6 +36956,17 @@
                 <w:lang w:val="es-PA"/>
               </w:rPr>
             </w:pPr>
+            <w:r>
+              <w:rPr>
+                <w:rFonts w:cs="Arial"/>
+                <w:b/>
+                <w:color w:val="0070C0"/>
+                <w:sz w:val="20"/>
+                <w:szCs w:val="20"/>
+                <w:lang w:val="es-PA"/>
+              </w:rPr>
+              <w:t>5-12-2025</w:t>
+            </w:r>
           </w:p>
         </w:tc>
         <w:tc>

</xml_diff>